<commit_message>
change normalization to transformation
</commit_message>
<xml_diff>
--- a/Documentation/pre-project.docx
+++ b/Documentation/pre-project.docx
@@ -97,15 +97,15 @@
             <mc:AlternateContent>
               <mc:Choice Requires="wps">
                 <w:drawing>
-                  <wp:anchor distT="0" distB="0" distL="114300" distR="114300" simplePos="0" relativeHeight="251661312" behindDoc="0" locked="0" layoutInCell="1" allowOverlap="1" wp14:anchorId="0C8C5B33" wp14:editId="1CAF7397">
+                  <wp:anchor distT="0" distB="0" distL="114300" distR="114300" simplePos="0" relativeHeight="251661312" behindDoc="0" locked="0" layoutInCell="1" allowOverlap="1" wp14:anchorId="0C8C5B33" wp14:editId="62AC5559">
                     <wp:simplePos x="0" y="0"/>
                     <wp:positionH relativeFrom="column">
-                      <wp:posOffset>-119380</wp:posOffset>
+                      <wp:posOffset>-876300</wp:posOffset>
                     </wp:positionH>
                     <wp:positionV relativeFrom="paragraph">
-                      <wp:posOffset>3240405</wp:posOffset>
+                      <wp:posOffset>3243580</wp:posOffset>
                     </wp:positionV>
-                    <wp:extent cx="5628005" cy="1366520"/>
+                    <wp:extent cx="7670800" cy="1366520"/>
                     <wp:effectExtent l="0" t="0" r="0" b="0"/>
                     <wp:wrapNone/>
                     <wp:docPr id="3" name="Title 2">
@@ -127,7 +127,7 @@
                           <wps:spPr>
                             <a:xfrm>
                               <a:off x="0" y="0"/>
-                              <a:ext cx="5628005" cy="1366520"/>
+                              <a:ext cx="7670800" cy="1366520"/>
                             </a:xfrm>
                             <a:prstGeom prst="rect">
                               <a:avLst/>
@@ -183,7 +183,34 @@
                                     <w:sz w:val="56"/>
                                     <w:szCs w:val="56"/>
                                   </w:rPr>
-                                  <w:t>A Comprehensive Data Analysis Platform for NHANES</w:t>
+                                  <w:t xml:space="preserve">A Comprehensive Data Analysis </w:t>
+                                </w:r>
+                              </w:p>
+                              <w:p>
+                                <w:pPr>
+                                  <w:spacing w:line="216" w:lineRule="auto"/>
+                                  <w:jc w:val="center"/>
+                                  <w:rPr>
+                                    <w:rFonts w:ascii="Calibri" w:eastAsiaTheme="majorEastAsia" w:hAnsi="Calibri" w:cs="Calibri"/>
+                                    <w:b/>
+                                    <w:bCs/>
+                                    <w:color w:val="156082" w:themeColor="accent1"/>
+                                    <w:kern w:val="24"/>
+                                    <w:sz w:val="56"/>
+                                    <w:szCs w:val="56"/>
+                                  </w:rPr>
+                                </w:pPr>
+                                <w:r>
+                                  <w:rPr>
+                                    <w:rFonts w:ascii="Calibri" w:eastAsiaTheme="majorEastAsia" w:hAnsi="Calibri" w:cs="Calibri"/>
+                                    <w:b/>
+                                    <w:bCs/>
+                                    <w:color w:val="156082" w:themeColor="accent1"/>
+                                    <w:kern w:val="24"/>
+                                    <w:sz w:val="56"/>
+                                    <w:szCs w:val="56"/>
+                                  </w:rPr>
+                                  <w:t>Platform for NHANES</w:t>
                                 </w:r>
                               </w:p>
                             </w:txbxContent>
@@ -205,7 +232,7 @@
               </mc:Choice>
               <mc:Fallback>
                 <w:pict>
-                  <v:rect w14:anchorId="0C8C5B33" id="Title 2" o:spid="_x0000_s1026" style="position:absolute;margin-left:-9.4pt;margin-top:255.15pt;width:443.15pt;height:107.6pt;z-index:251661312;visibility:visible;mso-wrap-style:square;mso-width-percent:0;mso-height-percent:0;mso-wrap-distance-left:9pt;mso-wrap-distance-top:0;mso-wrap-distance-right:9pt;mso-wrap-distance-bottom:0;mso-position-horizontal:absolute;mso-position-horizontal-relative:text;mso-position-vertical:absolute;mso-position-vertical-relative:text;mso-width-percent:0;mso-height-percent:0;mso-width-relative:margin;mso-height-relative:margin;v-text-anchor:top" o:gfxdata="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" filled="f" stroked="f">
+                  <v:rect w14:anchorId="0C8C5B33" id="Title 2" o:spid="_x0000_s1026" style="position:absolute;margin-left:-69pt;margin-top:255.4pt;width:604pt;height:107.6pt;z-index:251661312;visibility:visible;mso-wrap-style:square;mso-width-percent:0;mso-height-percent:0;mso-wrap-distance-left:9pt;mso-wrap-distance-top:0;mso-wrap-distance-right:9pt;mso-wrap-distance-bottom:0;mso-position-horizontal:absolute;mso-position-horizontal-relative:text;mso-position-vertical:absolute;mso-position-vertical-relative:text;mso-width-percent:0;mso-height-percent:0;mso-width-relative:margin;mso-height-relative:margin;v-text-anchor:top" o:gfxdata="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" filled="f" stroked="f">
                     <o:lock v:ext="edit" grouping="t"/>
                     <v:textbox inset="0,0,0,0">
                       <w:txbxContent>
@@ -257,7 +284,34 @@
                               <w:sz w:val="56"/>
                               <w:szCs w:val="56"/>
                             </w:rPr>
-                            <w:t>A Comprehensive Data Analysis Platform for NHANES</w:t>
+                            <w:t xml:space="preserve">A Comprehensive Data Analysis </w:t>
+                          </w:r>
+                        </w:p>
+                        <w:p>
+                          <w:pPr>
+                            <w:spacing w:line="216" w:lineRule="auto"/>
+                            <w:jc w:val="center"/>
+                            <w:rPr>
+                              <w:rFonts w:ascii="Calibri" w:eastAsiaTheme="majorEastAsia" w:hAnsi="Calibri" w:cs="Calibri"/>
+                              <w:b/>
+                              <w:bCs/>
+                              <w:color w:val="156082" w:themeColor="accent1"/>
+                              <w:kern w:val="24"/>
+                              <w:sz w:val="56"/>
+                              <w:szCs w:val="56"/>
+                            </w:rPr>
+                          </w:pPr>
+                          <w:r>
+                            <w:rPr>
+                              <w:rFonts w:ascii="Calibri" w:eastAsiaTheme="majorEastAsia" w:hAnsi="Calibri" w:cs="Calibri"/>
+                              <w:b/>
+                              <w:bCs/>
+                              <w:color w:val="156082" w:themeColor="accent1"/>
+                              <w:kern w:val="24"/>
+                              <w:sz w:val="56"/>
+                              <w:szCs w:val="56"/>
+                            </w:rPr>
+                            <w:t>Platform for NHANES</w:t>
                           </w:r>
                         </w:p>
                       </w:txbxContent>
@@ -274,15 +328,15 @@
             <mc:AlternateContent>
               <mc:Choice Requires="wps">
                 <w:drawing>
-                  <wp:anchor distT="0" distB="0" distL="114300" distR="114300" simplePos="0" relativeHeight="251662336" behindDoc="0" locked="0" layoutInCell="1" allowOverlap="1" wp14:anchorId="581C5DEB" wp14:editId="4093F318">
+                  <wp:anchor distT="0" distB="0" distL="114300" distR="114300" simplePos="0" relativeHeight="251662336" behindDoc="0" locked="0" layoutInCell="1" allowOverlap="1" wp14:anchorId="581C5DEB" wp14:editId="621CD79C">
                     <wp:simplePos x="0" y="0"/>
                     <wp:positionH relativeFrom="column">
-                      <wp:posOffset>-119380</wp:posOffset>
+                      <wp:posOffset>-876300</wp:posOffset>
                     </wp:positionH>
                     <wp:positionV relativeFrom="paragraph">
-                      <wp:posOffset>2573020</wp:posOffset>
+                      <wp:posOffset>2570480</wp:posOffset>
                     </wp:positionV>
-                    <wp:extent cx="5691515" cy="305435"/>
+                    <wp:extent cx="7670800" cy="305435"/>
                     <wp:effectExtent l="0" t="0" r="0" b="0"/>
                     <wp:wrapNone/>
                     <wp:docPr id="2" name="Subtitle 1">
@@ -304,7 +358,7 @@
                           <wps:spPr>
                             <a:xfrm>
                               <a:off x="0" y="0"/>
-                              <a:ext cx="5691515" cy="305435"/>
+                              <a:ext cx="7670800" cy="305435"/>
                             </a:xfrm>
                             <a:prstGeom prst="rect">
                               <a:avLst/>
@@ -355,7 +409,7 @@
               </mc:Choice>
               <mc:Fallback>
                 <w:pict>
-                  <v:rect w14:anchorId="581C5DEB" id="Subtitle 1" o:spid="_x0000_s1027" style="position:absolute;margin-left:-9.4pt;margin-top:202.6pt;width:448.15pt;height:24.05pt;z-index:251662336;visibility:visible;mso-wrap-style:square;mso-width-percent:0;mso-wrap-distance-left:9pt;mso-wrap-distance-top:0;mso-wrap-distance-right:9pt;mso-wrap-distance-bottom:0;mso-position-horizontal:absolute;mso-position-horizontal-relative:text;mso-position-vertical:absolute;mso-position-vertical-relative:text;mso-width-percent:0;mso-width-relative:margin;v-text-anchor:top" o:gfxdata="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" filled="f" stroked="f">
+                  <v:rect w14:anchorId="581C5DEB" id="Subtitle 1" o:spid="_x0000_s1027" style="position:absolute;margin-left:-69pt;margin-top:202.4pt;width:604pt;height:24.05pt;z-index:251662336;visibility:visible;mso-wrap-style:square;mso-width-percent:0;mso-wrap-distance-left:9pt;mso-wrap-distance-top:0;mso-wrap-distance-right:9pt;mso-wrap-distance-bottom:0;mso-position-horizontal:absolute;mso-position-horizontal-relative:text;mso-position-vertical:absolute;mso-position-vertical-relative:text;mso-width-percent:0;mso-width-relative:margin;v-text-anchor:top" o:gfxdata="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" filled="f" stroked="f">
                     <o:lock v:ext="edit" grouping="t"/>
                     <v:textbox inset="0,0,0,0">
                       <w:txbxContent>

</xml_diff>